<commit_message>
Reformat final report and add pdf version
</commit_message>
<xml_diff>
--- a/Reports/FinalReport.docx
+++ b/Reports/FinalReport.docx
@@ -29,23 +29,7 @@
           <w:i/>
           <w:lang w:val="pl-PL"/>
         </w:rPr>
-        <w:t xml:space="preserve">Wojciech </w:t>
-      </w:r>
-      <w:proofErr w:type="spellStart"/>
-      <w:r>
-        <w:rPr>
-          <w:i/>
-          <w:lang w:val="pl-PL"/>
-        </w:rPr>
-        <w:t>Ormaniec</w:t>
-      </w:r>
-      <w:proofErr w:type="spellEnd"/>
-      <w:r>
-        <w:rPr>
-          <w:i/>
-          <w:lang w:val="pl-PL"/>
-        </w:rPr>
-        <w:t>, 226181</w:t>
+        <w:t>Wojciech Ormaniec, 226181</w:t>
       </w:r>
     </w:p>
     <w:p>
@@ -379,21 +363,7 @@
         <w:rPr>
           <w:lang w:val="pl-PL"/>
         </w:rPr>
-        <w:t>dodawać i usuwać produkty do/z listy na później (</w:t>
-      </w:r>
-      <w:proofErr w:type="spellStart"/>
-      <w:r>
-        <w:rPr>
-          <w:lang w:val="pl-PL"/>
-        </w:rPr>
-        <w:t>wishlist</w:t>
-      </w:r>
-      <w:proofErr w:type="spellEnd"/>
-      <w:r>
-        <w:rPr>
-          <w:lang w:val="pl-PL"/>
-        </w:rPr>
-        <w:t>),</w:t>
+        <w:t>dodawać i usuwać produkty do/z listy na później (wishlist),</w:t>
       </w:r>
     </w:p>
     <w:p>
@@ -411,21 +381,7 @@
         <w:rPr>
           <w:lang w:val="pl-PL"/>
         </w:rPr>
-        <w:t xml:space="preserve">edytować swoje ustawienia (zmiana hasła, zmiana </w:t>
-      </w:r>
-      <w:proofErr w:type="spellStart"/>
-      <w:r>
-        <w:rPr>
-          <w:lang w:val="pl-PL"/>
-        </w:rPr>
-        <w:t>avatara</w:t>
-      </w:r>
-      <w:proofErr w:type="spellEnd"/>
-      <w:r>
-        <w:rPr>
-          <w:lang w:val="pl-PL"/>
-        </w:rPr>
-        <w:t>, itd.),</w:t>
+        <w:t>edytować swoje ustawienia (zmiana hasła, zmiana avatara, itd.),</w:t>
       </w:r>
     </w:p>
     <w:p>
@@ -556,21 +512,7 @@
           <w:lang w:val="pl-PL"/>
         </w:rPr>
         <w:lastRenderedPageBreak/>
-        <w:t xml:space="preserve">Administrator może dodatkowo (korzystając ze specjalnego </w:t>
-      </w:r>
-      <w:proofErr w:type="spellStart"/>
-      <w:r>
-        <w:rPr>
-          <w:lang w:val="pl-PL"/>
-        </w:rPr>
-        <w:t>panela</w:t>
-      </w:r>
-      <w:proofErr w:type="spellEnd"/>
-      <w:r>
-        <w:rPr>
-          <w:lang w:val="pl-PL"/>
-        </w:rPr>
-        <w:t xml:space="preserve"> administracyjnego):</w:t>
+        <w:t>Administrator może dodatkowo (korzystając ze specjalnego panela administracyjnego):</w:t>
       </w:r>
     </w:p>
     <w:p>
@@ -657,21 +599,7 @@
         <w:rPr>
           <w:lang w:val="pl-PL"/>
         </w:rPr>
-        <w:t xml:space="preserve">Baza nie będzie przechowywać haseł użytkowników, a jedynie ich </w:t>
-      </w:r>
-      <w:proofErr w:type="spellStart"/>
-      <w:r>
-        <w:rPr>
-          <w:lang w:val="pl-PL"/>
-        </w:rPr>
-        <w:t>hash</w:t>
-      </w:r>
-      <w:proofErr w:type="spellEnd"/>
-      <w:r>
-        <w:rPr>
-          <w:lang w:val="pl-PL"/>
-        </w:rPr>
-        <w:t>, co powoduje niemożliwość odzyskania hasła (tylko zmiana na nowe poprzez link wysyłany na maila).</w:t>
+        <w:t>Baza nie będzie przechowywać haseł użytkowników, a jedynie ich hash, co powoduje niemożliwość odzyskania hasła (tylko zmiana na nowe poprzez link wysyłany na maila).</w:t>
       </w:r>
     </w:p>
     <w:p>
@@ -689,21 +617,7 @@
         <w:rPr>
           <w:lang w:val="pl-PL"/>
         </w:rPr>
-        <w:t xml:space="preserve">Hasło użytkownika musi mieć minimum 8 znaków. Może składać się z dowolnej kombinacji małych i wielkich liter, liczb i znaków specjalnych. Hasła będą posiadały dodatkowy element </w:t>
-      </w:r>
-      <w:proofErr w:type="spellStart"/>
-      <w:r>
-        <w:rPr>
-          <w:lang w:val="pl-PL"/>
-        </w:rPr>
-        <w:t>aka</w:t>
-      </w:r>
-      <w:proofErr w:type="spellEnd"/>
-      <w:r>
-        <w:rPr>
-          <w:lang w:val="pl-PL"/>
-        </w:rPr>
-        <w:t xml:space="preserve"> "Salt".</w:t>
+        <w:t>Hasło użytkownika musi mieć minimum 8 znaków. Może składać się z dowolnej kombinacji małych i wielkich liter, liczb i znaków specjalnych. Hasła będą posiadały dodatkowy element aka "Salt".</w:t>
       </w:r>
     </w:p>
     <w:p>
@@ -749,30 +663,8 @@
         <w:rPr>
           <w:lang w:val="pl-PL"/>
         </w:rPr>
-        <w:t xml:space="preserve">W projekcie będziemy używać </w:t>
-      </w:r>
-      <w:proofErr w:type="spellStart"/>
-      <w:r>
-        <w:rPr>
-          <w:lang w:val="pl-PL"/>
-        </w:rPr>
-        <w:t>django</w:t>
-      </w:r>
-      <w:proofErr w:type="spellEnd"/>
-      <w:r>
-        <w:rPr>
-          <w:lang w:val="pl-PL"/>
-        </w:rPr>
-        <w:t xml:space="preserve">, które będzie obsługiwało </w:t>
-      </w:r>
-      <w:proofErr w:type="spellStart"/>
-      <w:r>
-        <w:rPr>
-          <w:lang w:val="pl-PL"/>
-        </w:rPr>
-        <w:t>back</w:t>
-      </w:r>
-      <w:proofErr w:type="spellEnd"/>
+        <w:t>W projekcie będziemy używać django, które będzie obsługiwało back</w:t>
+      </w:r>
       <w:r>
         <w:rPr>
           <w:lang w:val="pl-PL"/>
@@ -783,21 +675,7 @@
         <w:rPr>
           <w:lang w:val="pl-PL"/>
         </w:rPr>
-        <w:t xml:space="preserve">end strony internetowej, pisanej w HTML5 oraz </w:t>
-      </w:r>
-      <w:proofErr w:type="spellStart"/>
-      <w:r>
-        <w:rPr>
-          <w:lang w:val="pl-PL"/>
-        </w:rPr>
-        <w:t>bootstrapie</w:t>
-      </w:r>
-      <w:proofErr w:type="spellEnd"/>
-      <w:r>
-        <w:rPr>
-          <w:lang w:val="pl-PL"/>
-        </w:rPr>
-        <w:t>.</w:t>
+        <w:t>end strony internetowej, pisanej w HTML5 oraz bootstrapie.</w:t>
       </w:r>
     </w:p>
     <w:p>
@@ -968,21 +846,7 @@
         <w:rPr>
           <w:lang w:val="pl-PL"/>
         </w:rPr>
-        <w:t xml:space="preserve">Ilość użytkowników zakładana dla średniego sklepu to do 100 tys. osób. Należy oczekiwać, że każda osoba kupująca w naszym sklepie musi posiadać założone konto </w:t>
-      </w:r>
-      <w:proofErr w:type="gramStart"/>
-      <w:r>
-        <w:rPr>
-          <w:lang w:val="pl-PL"/>
-        </w:rPr>
-        <w:t>oraz,</w:t>
-      </w:r>
-      <w:proofErr w:type="gramEnd"/>
-      <w:r>
-        <w:rPr>
-          <w:lang w:val="pl-PL"/>
-        </w:rPr>
-        <w:t xml:space="preserve"> że większość klientów będzie aktywna raz na miesiąc. Podczas gdy nie jest to istotne w fazie planowania bazy danych, pozwala to na przewidzenie ilości osób prowadzących równolegle zakupy.</w:t>
+        <w:t>Ilość użytkowników zakładana dla średniego sklepu to do 100 tys. osób. Należy oczekiwać, że każda osoba kupująca w naszym sklepie musi posiadać założone konto oraz, że większość klientów będzie aktywna raz na miesiąc. Podczas gdy nie jest to istotne w fazie planowania bazy danych, pozwala to na przewidzenie ilości osób prowadzących równolegle zakupy.</w:t>
       </w:r>
     </w:p>
     <w:p>
@@ -992,14 +856,12 @@
           <w:lang w:val="pl-PL"/>
         </w:rPr>
       </w:pPr>
-      <w:proofErr w:type="spellStart"/>
       <w:r>
         <w:rPr>
           <w:lang w:val="pl-PL"/>
         </w:rPr>
         <w:t>Address</w:t>
       </w:r>
-      <w:proofErr w:type="spellEnd"/>
     </w:p>
     <w:p>
       <w:pPr>
@@ -1086,7 +948,6 @@
         <w:lastRenderedPageBreak/>
         <w:t>Ilość produktów zależy od użytkowników, jednak będzie ich prawdopodobnie od 0 do 6 produktów na osobę, ponieważ wiele sztuk jednego produktu będzie przechowywane wewnątrz jednego egzemplarza (</w:t>
       </w:r>
-      <w:proofErr w:type="spellStart"/>
       <w:r>
         <w:rPr>
           <w:i/>
@@ -1094,7 +955,6 @@
         </w:rPr>
         <w:t>Amount</w:t>
       </w:r>
-      <w:proofErr w:type="spellEnd"/>
       <w:r>
         <w:rPr>
           <w:lang w:val="pl-PL"/>
@@ -1149,21 +1009,182 @@
         </w:rPr>
         <w:t xml:space="preserve"> W przeciwnym wypadku, należy przewidywać </w:t>
       </w:r>
-      <w:proofErr w:type="spellStart"/>
       <w:r>
         <w:rPr>
           <w:i/>
           <w:lang w:val="pl-PL"/>
         </w:rPr>
-        <w:t>UserCount</w:t>
-      </w:r>
-      <w:proofErr w:type="spellEnd"/>
+        <w:t>UserCount*6</w:t>
+      </w:r>
+      <w:r>
+        <w:rPr>
+          <w:lang w:val="pl-PL"/>
+        </w:rPr>
+        <w:t>.</w:t>
+      </w:r>
+    </w:p>
+    <w:p>
+      <w:pPr>
+        <w:pStyle w:val="Heading3"/>
+        <w:rPr>
+          <w:lang w:val="pl-PL"/>
+        </w:rPr>
+      </w:pPr>
+      <w:r>
+        <w:rPr>
+          <w:lang w:val="pl-PL"/>
+        </w:rPr>
+        <w:t>Product List</w:t>
+      </w:r>
+    </w:p>
+    <w:p>
+      <w:pPr>
+        <w:rPr>
+          <w:lang w:val="pl-PL"/>
+        </w:rPr>
+      </w:pPr>
+      <w:r>
+        <w:rPr>
+          <w:lang w:val="pl-PL"/>
+        </w:rPr>
+        <w:t>Duża ilość modyfikacji, nie usuwamy.</w:t>
+      </w:r>
+    </w:p>
+    <w:p>
+      <w:pPr>
+        <w:rPr>
+          <w:lang w:val="pl-PL"/>
+        </w:rPr>
+      </w:pPr>
+      <w:r>
+        <w:rPr>
+          <w:lang w:val="pl-PL"/>
+        </w:rPr>
+        <w:t>Można przewidywać ze każdy użytkownik, wytworzy w ciągu roku po 10, może nawet 12 list.</w:t>
+      </w:r>
+    </w:p>
+    <w:p>
+      <w:pPr>
+        <w:pStyle w:val="Heading3"/>
+        <w:rPr>
+          <w:lang w:val="pl-PL"/>
+        </w:rPr>
+      </w:pPr>
+      <w:r>
+        <w:rPr>
+          <w:lang w:val="pl-PL"/>
+        </w:rPr>
+        <w:t>Ordered Product</w:t>
+      </w:r>
+    </w:p>
+    <w:p>
+      <w:pPr>
+        <w:rPr>
+          <w:lang w:val="pl-PL"/>
+        </w:rPr>
+      </w:pPr>
+      <w:r>
+        <w:rPr>
+          <w:lang w:val="pl-PL"/>
+        </w:rPr>
+        <w:t>Duża ilość, często dodawane, rzadko modyfikowane.</w:t>
+      </w:r>
+    </w:p>
+    <w:p>
+      <w:pPr>
+        <w:rPr>
+          <w:lang w:val="pl-PL"/>
+        </w:rPr>
+      </w:pPr>
+      <w:r>
+        <w:rPr>
+          <w:lang w:val="pl-PL"/>
+        </w:rPr>
+        <w:t>Ciężko przewidzieć, ale przeważnie będzie to w</w:t>
+      </w:r>
+      <w:r>
+        <w:rPr>
+          <w:lang w:val="pl-PL"/>
+        </w:rPr>
+        <w:t>a</w:t>
+      </w:r>
+      <w:r>
+        <w:rPr>
+          <w:lang w:val="pl-PL"/>
+        </w:rPr>
+        <w:t xml:space="preserve">hało się pomiędzy 1 do 30 dla jednego użytkownika na zakupy. Tak więc max </w:t>
+      </w:r>
       <w:r>
         <w:rPr>
           <w:i/>
           <w:lang w:val="pl-PL"/>
         </w:rPr>
-        <w:t>*6</w:t>
+        <w:t>30 * 12 * maxUsers</w:t>
+      </w:r>
+      <w:r>
+        <w:rPr>
+          <w:lang w:val="pl-PL"/>
+        </w:rPr>
+        <w:t xml:space="preserve"> rocznie.</w:t>
+      </w:r>
+    </w:p>
+    <w:p>
+      <w:pPr>
+        <w:pStyle w:val="Heading3"/>
+        <w:rPr>
+          <w:lang w:val="pl-PL"/>
+        </w:rPr>
+      </w:pPr>
+      <w:r>
+        <w:rPr>
+          <w:lang w:val="pl-PL"/>
+        </w:rPr>
+        <w:t>Desired Product</w:t>
+      </w:r>
+    </w:p>
+    <w:p>
+      <w:pPr>
+        <w:rPr>
+          <w:lang w:val="pl-PL"/>
+        </w:rPr>
+      </w:pPr>
+      <w:r>
+        <w:rPr>
+          <w:lang w:val="pl-PL"/>
+        </w:rPr>
+        <w:t>Duża ilość, często dodawane, rzadko modyfikowane.</w:t>
+      </w:r>
+    </w:p>
+    <w:p>
+      <w:pPr>
+        <w:rPr>
+          <w:lang w:val="pl-PL"/>
+        </w:rPr>
+      </w:pPr>
+      <w:r>
+        <w:rPr>
+          <w:lang w:val="pl-PL"/>
+        </w:rPr>
+        <w:t xml:space="preserve">Funkcjonalność listy życzeń jest uważana za najmniej używaną funkcjonalność stron internetowych jednak jeśli już jest używana, jest </w:t>
+      </w:r>
+      <w:r>
+        <w:rPr>
+          <w:lang w:val="pl-PL"/>
+        </w:rPr>
+        <w:t>u</w:t>
+      </w:r>
+      <w:r>
+        <w:rPr>
+          <w:lang w:val="pl-PL"/>
+        </w:rPr>
+        <w:t xml:space="preserve">żywana w pełni. tak więc ilość elementów per użytkownik, będzie wynosiła od 30 do 100 elementów, gdzie używać tego będzie jedna osoba na tysiąc, tak więc </w:t>
+      </w:r>
+      <w:r>
+        <w:rPr>
+          <w:i/>
+          <w:lang w:val="pl-PL"/>
+        </w:rPr>
+        <w:t>maxUsers/1000 * 100</w:t>
       </w:r>
       <w:r>
         <w:rPr>
@@ -1183,33 +1204,46 @@
         <w:rPr>
           <w:lang w:val="pl-PL"/>
         </w:rPr>
-        <w:t>Product List</w:t>
-      </w:r>
-    </w:p>
-    <w:p>
-      <w:pPr>
-        <w:rPr>
-          <w:lang w:val="pl-PL"/>
-        </w:rPr>
-      </w:pPr>
-      <w:r>
-        <w:rPr>
-          <w:lang w:val="pl-PL"/>
-        </w:rPr>
-        <w:t>Duża ilość modyfikacji, nie usuwamy.</w:t>
-      </w:r>
-    </w:p>
-    <w:p>
-      <w:pPr>
-        <w:rPr>
-          <w:lang w:val="pl-PL"/>
-        </w:rPr>
-      </w:pPr>
-      <w:r>
-        <w:rPr>
-          <w:lang w:val="pl-PL"/>
-        </w:rPr>
-        <w:t>Można przewidywać ze każdy użytkownik, wytworzy w ciągu roku po 10, może nawet 12 list.</w:t>
+        <w:t>Comment</w:t>
+      </w:r>
+    </w:p>
+    <w:p>
+      <w:pPr>
+        <w:rPr>
+          <w:lang w:val="pl-PL"/>
+        </w:rPr>
+      </w:pPr>
+      <w:r>
+        <w:rPr>
+          <w:lang w:val="pl-PL"/>
+        </w:rPr>
+        <w:t>Często modyfikowane, często dodawane, usuwane</w:t>
+      </w:r>
+    </w:p>
+    <w:p>
+      <w:pPr>
+        <w:rPr>
+          <w:lang w:val="pl-PL"/>
+        </w:rPr>
+      </w:pPr>
+      <w:r>
+        <w:rPr>
+          <w:lang w:val="pl-PL"/>
+        </w:rPr>
+        <w:t xml:space="preserve">Jeden produkt posiada przeważnie od 1 do 30 komentarzy, tak więc </w:t>
+      </w:r>
+      <w:r>
+        <w:rPr>
+          <w:i/>
+          <w:lang w:val="pl-PL"/>
+        </w:rPr>
+        <w:t>maxProducts * 30</w:t>
+      </w:r>
+      <w:r>
+        <w:rPr>
+          <w:lang w:val="pl-PL"/>
+        </w:rPr>
+        <w:t>.</w:t>
       </w:r>
     </w:p>
     <w:p>
@@ -1219,234 +1253,6 @@
           <w:lang w:val="pl-PL"/>
         </w:rPr>
       </w:pPr>
-      <w:proofErr w:type="spellStart"/>
-      <w:r>
-        <w:rPr>
-          <w:lang w:val="pl-PL"/>
-        </w:rPr>
-        <w:t>Ordered</w:t>
-      </w:r>
-      <w:proofErr w:type="spellEnd"/>
-      <w:r>
-        <w:rPr>
-          <w:lang w:val="pl-PL"/>
-        </w:rPr>
-        <w:t xml:space="preserve"> Product</w:t>
-      </w:r>
-    </w:p>
-    <w:p>
-      <w:pPr>
-        <w:rPr>
-          <w:lang w:val="pl-PL"/>
-        </w:rPr>
-      </w:pPr>
-      <w:r>
-        <w:rPr>
-          <w:lang w:val="pl-PL"/>
-        </w:rPr>
-        <w:t>Duża ilość, często dodawane, rzadko modyfikowane.</w:t>
-      </w:r>
-    </w:p>
-    <w:p>
-      <w:pPr>
-        <w:rPr>
-          <w:lang w:val="pl-PL"/>
-        </w:rPr>
-      </w:pPr>
-      <w:r>
-        <w:rPr>
-          <w:lang w:val="pl-PL"/>
-        </w:rPr>
-        <w:t>Ciężko przewidzieć, ale przeważnie będzie to w</w:t>
-      </w:r>
-      <w:r>
-        <w:rPr>
-          <w:lang w:val="pl-PL"/>
-        </w:rPr>
-        <w:t>a</w:t>
-      </w:r>
-      <w:r>
-        <w:rPr>
-          <w:lang w:val="pl-PL"/>
-        </w:rPr>
-        <w:t xml:space="preserve">hało się pomiędzy 1 do 30 dla jednego użytkownika na zakupy. Tak więc max </w:t>
-      </w:r>
-      <w:r>
-        <w:rPr>
-          <w:i/>
-          <w:lang w:val="pl-PL"/>
-        </w:rPr>
-        <w:t xml:space="preserve">30 * 12 * </w:t>
-      </w:r>
-      <w:proofErr w:type="spellStart"/>
-      <w:r>
-        <w:rPr>
-          <w:i/>
-          <w:lang w:val="pl-PL"/>
-        </w:rPr>
-        <w:t>maxUsers</w:t>
-      </w:r>
-      <w:proofErr w:type="spellEnd"/>
-      <w:r>
-        <w:rPr>
-          <w:lang w:val="pl-PL"/>
-        </w:rPr>
-        <w:t xml:space="preserve"> rocznie.</w:t>
-      </w:r>
-    </w:p>
-    <w:p>
-      <w:pPr>
-        <w:pStyle w:val="Heading3"/>
-        <w:rPr>
-          <w:lang w:val="pl-PL"/>
-        </w:rPr>
-      </w:pPr>
-      <w:proofErr w:type="spellStart"/>
-      <w:r>
-        <w:rPr>
-          <w:lang w:val="pl-PL"/>
-        </w:rPr>
-        <w:t>Desired</w:t>
-      </w:r>
-      <w:proofErr w:type="spellEnd"/>
-      <w:r>
-        <w:rPr>
-          <w:lang w:val="pl-PL"/>
-        </w:rPr>
-        <w:t xml:space="preserve"> Product</w:t>
-      </w:r>
-    </w:p>
-    <w:p>
-      <w:pPr>
-        <w:rPr>
-          <w:lang w:val="pl-PL"/>
-        </w:rPr>
-      </w:pPr>
-      <w:r>
-        <w:rPr>
-          <w:lang w:val="pl-PL"/>
-        </w:rPr>
-        <w:t>Duża ilość, często dodawane, rzadko modyfikowane.</w:t>
-      </w:r>
-    </w:p>
-    <w:p>
-      <w:pPr>
-        <w:rPr>
-          <w:lang w:val="pl-PL"/>
-        </w:rPr>
-      </w:pPr>
-      <w:r>
-        <w:rPr>
-          <w:lang w:val="pl-PL"/>
-        </w:rPr>
-        <w:t xml:space="preserve">Funkcjonalność listy życzeń jest uważana za najmniej używaną funkcjonalność stron internetowych jednak jeśli już jest używana, jest </w:t>
-      </w:r>
-      <w:r>
-        <w:rPr>
-          <w:lang w:val="pl-PL"/>
-        </w:rPr>
-        <w:t>u</w:t>
-      </w:r>
-      <w:r>
-        <w:rPr>
-          <w:lang w:val="pl-PL"/>
-        </w:rPr>
-        <w:t xml:space="preserve">żywana w pełni. tak więc ilość elementów per użytkownik, będzie wynosiła od 30 do 100 elementów, gdzie używać tego będzie jedna osoba na tysiąc, tak więc </w:t>
-      </w:r>
-      <w:proofErr w:type="spellStart"/>
-      <w:r>
-        <w:rPr>
-          <w:i/>
-          <w:lang w:val="pl-PL"/>
-        </w:rPr>
-        <w:t>maxUsers</w:t>
-      </w:r>
-      <w:proofErr w:type="spellEnd"/>
-      <w:r>
-        <w:rPr>
-          <w:i/>
-          <w:lang w:val="pl-PL"/>
-        </w:rPr>
-        <w:t>/1000 * 100</w:t>
-      </w:r>
-      <w:r>
-        <w:rPr>
-          <w:lang w:val="pl-PL"/>
-        </w:rPr>
-        <w:t>.</w:t>
-      </w:r>
-    </w:p>
-    <w:p>
-      <w:pPr>
-        <w:pStyle w:val="Heading3"/>
-        <w:rPr>
-          <w:lang w:val="pl-PL"/>
-        </w:rPr>
-      </w:pPr>
-      <w:proofErr w:type="spellStart"/>
-      <w:r>
-        <w:rPr>
-          <w:lang w:val="pl-PL"/>
-        </w:rPr>
-        <w:t>Comment</w:t>
-      </w:r>
-      <w:proofErr w:type="spellEnd"/>
-    </w:p>
-    <w:p>
-      <w:pPr>
-        <w:rPr>
-          <w:lang w:val="pl-PL"/>
-        </w:rPr>
-      </w:pPr>
-      <w:r>
-        <w:rPr>
-          <w:lang w:val="pl-PL"/>
-        </w:rPr>
-        <w:t>Często modyfikowane, często dodawane, usuwane</w:t>
-      </w:r>
-    </w:p>
-    <w:p>
-      <w:pPr>
-        <w:rPr>
-          <w:lang w:val="pl-PL"/>
-        </w:rPr>
-      </w:pPr>
-      <w:r>
-        <w:rPr>
-          <w:lang w:val="pl-PL"/>
-        </w:rPr>
-        <w:t xml:space="preserve">Jeden produkt posiada przeważnie od 1 do 30 komentarzy, tak więc </w:t>
-      </w:r>
-      <w:proofErr w:type="spellStart"/>
-      <w:r>
-        <w:rPr>
-          <w:i/>
-          <w:lang w:val="pl-PL"/>
-        </w:rPr>
-        <w:t>maxProducts</w:t>
-      </w:r>
-      <w:proofErr w:type="spellEnd"/>
-      <w:r>
-        <w:rPr>
-          <w:i/>
-          <w:lang w:val="pl-PL"/>
-        </w:rPr>
-        <w:t xml:space="preserve"> * 30</w:t>
-      </w:r>
-      <w:r>
-        <w:rPr>
-          <w:lang w:val="pl-PL"/>
-        </w:rPr>
-        <w:t>.</w:t>
-      </w:r>
-    </w:p>
-    <w:p>
-      <w:pPr>
-        <w:pStyle w:val="Heading3"/>
-        <w:rPr>
-          <w:lang w:val="pl-PL"/>
-        </w:rPr>
-      </w:pPr>
       <w:r>
         <w:rPr>
           <w:lang w:val="pl-PL"/>
@@ -1470,77 +1276,7 @@
         <w:rPr>
           <w:lang w:val="pl-PL"/>
         </w:rPr>
-        <w:t xml:space="preserve">Usunięcie listy, będzie prowadziło do uruchomienia </w:t>
-      </w:r>
-      <w:proofErr w:type="spellStart"/>
-      <w:r>
-        <w:rPr>
-          <w:lang w:val="pl-PL"/>
-        </w:rPr>
-        <w:t>triggera</w:t>
-      </w:r>
-      <w:proofErr w:type="spellEnd"/>
-      <w:r>
-        <w:rPr>
-          <w:lang w:val="pl-PL"/>
-        </w:rPr>
-        <w:t>, który usunie wszystkie Produkty (</w:t>
-      </w:r>
-      <w:proofErr w:type="spellStart"/>
-      <w:r>
-        <w:rPr>
-          <w:lang w:val="pl-PL"/>
-        </w:rPr>
-        <w:t>desired</w:t>
-      </w:r>
-      <w:proofErr w:type="spellEnd"/>
-      <w:r>
-        <w:rPr>
-          <w:lang w:val="pl-PL"/>
-        </w:rPr>
-        <w:t>/</w:t>
-      </w:r>
-      <w:proofErr w:type="spellStart"/>
-      <w:r>
-        <w:rPr>
-          <w:lang w:val="pl-PL"/>
-        </w:rPr>
-        <w:t>ordered</w:t>
-      </w:r>
-      <w:proofErr w:type="spellEnd"/>
-      <w:r>
-        <w:rPr>
-          <w:lang w:val="pl-PL"/>
-        </w:rPr>
-        <w:t xml:space="preserve">) z tabel, aby nie miały wiszących referencji, tak samo usunięcie produktu, doprowadzi do usunięcia produktu z listy </w:t>
-      </w:r>
-      <w:proofErr w:type="spellStart"/>
-      <w:r>
-        <w:rPr>
-          <w:lang w:val="pl-PL"/>
-        </w:rPr>
-        <w:t>ordered</w:t>
-      </w:r>
-      <w:proofErr w:type="spellEnd"/>
-      <w:r>
-        <w:rPr>
-          <w:lang w:val="pl-PL"/>
-        </w:rPr>
-        <w:t>/</w:t>
-      </w:r>
-      <w:proofErr w:type="spellStart"/>
-      <w:r>
-        <w:rPr>
-          <w:lang w:val="pl-PL"/>
-        </w:rPr>
-        <w:t>desired</w:t>
-      </w:r>
-      <w:proofErr w:type="spellEnd"/>
-      <w:r>
-        <w:rPr>
-          <w:lang w:val="pl-PL"/>
-        </w:rPr>
-        <w:t>. Dodatkowo, zakończenie operacji zapłatą, doprowadzi do dekrementacji ilości puli produktów bazowych (sprawdzanie ilości produktów +0, jest z poziomu software'u).</w:t>
+        <w:t>Usunięcie listy, będzie prowadziło do uruchomienia triggera, który usunie wszystkie Produkty (desired/ordered) z tabel, aby nie miały wiszących referencji, tak samo usunięcie produktu, doprowadzi do usunięcia produktu z listy ordered/desired. Dodatkowo, zakończenie operacji zapłatą, doprowadzi do dekrementacji ilości puli produktów bazowych (sprawdzanie ilości produktów +0, jest z poziomu software'u).</w:t>
       </w:r>
     </w:p>
     <w:p>
@@ -1569,14 +1305,12 @@
         </w:rPr>
         <w:t xml:space="preserve">Baza danych została zaimplementowana w środowisku Microsoft Server SQL i planowane było podłączenie do niej serwera </w:t>
       </w:r>
-      <w:proofErr w:type="spellStart"/>
       <w:r>
         <w:rPr>
           <w:lang w:val="pl-PL"/>
         </w:rPr>
         <w:t>Django</w:t>
       </w:r>
-      <w:proofErr w:type="spellEnd"/>
       <w:r>
         <w:rPr>
           <w:lang w:val="pl-PL"/>
@@ -1608,21 +1342,7 @@
         <w:rPr>
           <w:lang w:val="pl-PL"/>
         </w:rPr>
-        <w:t xml:space="preserve">Realizacja </w:t>
-      </w:r>
-      <w:proofErr w:type="spellStart"/>
-      <w:r>
-        <w:rPr>
-          <w:lang w:val="pl-PL"/>
-        </w:rPr>
-        <w:t>webaplikacji</w:t>
-      </w:r>
-      <w:proofErr w:type="spellEnd"/>
-      <w:r>
-        <w:rPr>
-          <w:lang w:val="pl-PL"/>
-        </w:rPr>
-        <w:t xml:space="preserve"> końcowej</w:t>
+        <w:t>Realizacja webaplikacji końcowej</w:t>
       </w:r>
       <w:r>
         <w:rPr>
@@ -1641,13 +1361,7 @@
         <w:rPr>
           <w:lang w:val="pl-PL"/>
         </w:rPr>
-        <w:t xml:space="preserve">Ostatnim krokiem realizacji tego projektu było stworzenie </w:t>
-      </w:r>
-      <w:r>
-        <w:rPr>
-          <w:lang w:val="pl-PL"/>
-        </w:rPr>
-        <w:t xml:space="preserve">aplikacji dla końcowego użytkownika. </w:t>
+        <w:t xml:space="preserve">Ostatnim krokiem realizacji tego projektu było stworzenie aplikacji dla końcowego użytkownika. </w:t>
       </w:r>
     </w:p>
     <w:p>
@@ -1661,21 +1375,7 @@
           <w:lang w:val="pl-PL"/>
         </w:rPr>
         <w:lastRenderedPageBreak/>
-        <w:t xml:space="preserve">Ten etap sprawił nam jednak największe trudności. Na początku mieliśmy problem z wybraną przez nas technologią – MSSQL i </w:t>
-      </w:r>
-      <w:proofErr w:type="spellStart"/>
-      <w:r>
-        <w:rPr>
-          <w:lang w:val="pl-PL"/>
-        </w:rPr>
-        <w:t>Django</w:t>
-      </w:r>
-      <w:proofErr w:type="spellEnd"/>
-      <w:r>
-        <w:rPr>
-          <w:lang w:val="pl-PL"/>
-        </w:rPr>
-        <w:t xml:space="preserve"> – problemy na tyle poważne, że byliśmy zmuszeni zmienić technologię, w której wykonaliśmy aplikację. Ostatecznie strona została wykonana w lepiej znanym nam PHP i bazie danych MySQL.</w:t>
+        <w:t>Ten etap sprawił nam jednak największe trudności. Na początku mieliśmy problem z wybraną przez nas technologią – MSSQL i Django – problemy na tyle poważne, że byliśmy zmuszeni zmienić technologię, w której wykonaliśmy aplikację. Ostatecznie strona została wykonana w lepiej znanym nam PHP i bazie danych MySQL.</w:t>
       </w:r>
     </w:p>
     <w:p>
@@ -1869,21 +1569,7 @@
         <w:rPr>
           <w:lang w:val="pl-PL"/>
         </w:rPr>
-        <w:t>dodawać i usuwać produkty do/z listy na później (</w:t>
-      </w:r>
-      <w:proofErr w:type="spellStart"/>
-      <w:r>
-        <w:rPr>
-          <w:lang w:val="pl-PL"/>
-        </w:rPr>
-        <w:t>wishlist</w:t>
-      </w:r>
-      <w:proofErr w:type="spellEnd"/>
-      <w:r>
-        <w:rPr>
-          <w:lang w:val="pl-PL"/>
-        </w:rPr>
-        <w:t>),</w:t>
+        <w:t>dodawać i usuwać produkty do/z listy na później (wishlist),</w:t>
       </w:r>
     </w:p>
     <w:p>
@@ -2321,7 +2007,6 @@
           <w:lang w:val="pl-PL"/>
         </w:rPr>
       </w:pPr>
-      <w:bookmarkStart w:id="0" w:name="_GoBack"/>
       <w:r>
         <w:rPr>
           <w:noProof/>
@@ -2376,6 +2061,34 @@
           </wp:inline>
         </w:drawing>
       </w:r>
+    </w:p>
+    <w:p>
+      <w:pPr>
+        <w:pStyle w:val="Heading1"/>
+        <w:rPr>
+          <w:lang w:val="pl-PL"/>
+        </w:rPr>
+      </w:pPr>
+      <w:r>
+        <w:rPr>
+          <w:lang w:val="pl-PL"/>
+        </w:rPr>
+        <w:t>Wnioski</w:t>
+      </w:r>
+    </w:p>
+    <w:p>
+      <w:pPr>
+        <w:rPr>
+          <w:lang w:val="pl-PL"/>
+        </w:rPr>
+      </w:pPr>
+      <w:r>
+        <w:rPr>
+          <w:lang w:val="pl-PL"/>
+        </w:rPr>
+        <w:t>Podczas tworzenia aplikacji, przyjrzeliśmy się dokładnie procesowi projektowania bazy danych, dla aplikacji webowych (w tym wypadku strony aukcyjnej). Mogliśmy sami stworzyć jej plan – co wymagało od nas dokładnej analizy tego, co chcemy ze stroną robić oraz ilości potencjalnych użytkowników i ruchu.</w:t>
+      </w:r>
+      <w:bookmarkStart w:id="0" w:name="_GoBack"/>
       <w:bookmarkEnd w:id="0"/>
     </w:p>
     <w:sectPr>

</xml_diff>